<commit_message>
Added more formatting elements
</commit_message>
<xml_diff>
--- a/XSDR.Examples/Examples/example1.docx
+++ b/XSDR.Examples/Examples/example1.docx
@@ -5,8 +5,9 @@
     <w:p>
       <w:r>
         <w:rPr>
-          <w:rFonts w:ascii="Book Antiqua"/>
+          <w:rFonts w:ascii="Garamond"/>
           <w:sz w:val="20"/>
+          <w:u/>
         </w:rPr>
         <w:t xml:space="preserve">Introduction</w:t>
       </w:r>
@@ -14,14 +15,44 @@
     <w:p>
       <w:r>
         <w:rPr>
-          <w:rFonts w:ascii="Book Antiqua"/>
+          <w:rFonts w:ascii="Garamond"/>
           <w:sz w:val="20"/>
         </w:rPr>
-        <w:t xml:space="preserve">Grumpy wizards make toxic brew for the Evil Queen and Jack. The </w:t>
+        <w:t xml:space="preserve">Grumpy wizards make </w:t>
       </w:r>
       <w:r>
         <w:rPr>
-          <w:rFonts w:ascii="Book Antiqua"/>
+          <w:rFonts w:ascii="Garamond"/>
+          <w:sz w:val="20"/>
+          <w:b/>
+        </w:rPr>
+        <w:t xml:space="preserve">toxic</w:t>
+      </w:r>
+      <w:r>
+        <w:rPr>
+          <w:rFonts w:ascii="Garamond"/>
+          <w:sz w:val="20"/>
+        </w:rPr>
+        <w:t xml:space="preserve"> brew for the Evil </w:t>
+      </w:r>
+      <w:r>
+        <w:rPr>
+          <w:rFonts w:ascii="Garamond"/>
+          <w:sz w:val="20"/>
+          <w:strike/>
+        </w:rPr>
+        <w:t xml:space="preserve">King</w:t>
+      </w:r>
+      <w:r>
+        <w:rPr>
+          <w:rFonts w:ascii="Garamond"/>
+          <w:sz w:val="20"/>
+        </w:rPr>
+        <w:t xml:space="preserve"> Queen and Jack. The </w:t>
+      </w:r>
+      <w:r>
+        <w:rPr>
+          <w:rFonts w:ascii="Garamond"/>
           <w:sz w:val="20"/>
           <w:i/>
         </w:rPr>
@@ -29,7 +60,7 @@
       </w:r>
       <w:r>
         <w:rPr>
-          <w:rFonts w:ascii="Book Antiqua"/>
+          <w:rFonts w:ascii="Garamond"/>
           <w:sz w:val="20"/>
         </w:rPr>
         <w:t xml:space="preserve"> brown fox jumps over the lazy dog.</w:t>

</xml_diff>

<commit_message>
Began adding page size and margin controls
</commit_message>
<xml_diff>
--- a/XSDR.Examples/Examples/example1.docx
+++ b/XSDR.Examples/Examples/example1.docx
@@ -2,6 +2,10 @@
 <file path=word/document.xml><?xml version="1.0" encoding="utf-8"?>
 <w:document xmlns:w="http://schemas.openxmlformats.org/wordprocessingml/2006/main">
   <w:body>
+    <w:sectPr>
+      <w:pgSz w:w="7285" w:h="11248"/>
+      <w:pgMar w:top="1134" w:right="1134" w:bottom="1134" w:left="1134"/>
+    </w:sectPr>
     <w:p>
       <w:r>
         <w:rPr>

</xml_diff>

<commit_message>
Added DSS import to example code
</commit_message>
<xml_diff>
--- a/XSDR.Examples/Examples/example1.docx
+++ b/XSDR.Examples/Examples/example1.docx
@@ -86,4 +86,10 @@
     </w:p>
   </w:body>
 </w:document>
+</file>
+
+<file path=word/footer1.xml>
+</file>
+
+<file path=word/header1.xml>
 </file>
</xml_diff>

<commit_message>
Got basic DSS resolution working
</commit_message>
<xml_diff>
--- a/XSDR.Examples/Examples/example1.docx
+++ b/XSDR.Examples/Examples/example1.docx
@@ -10,7 +10,7 @@
       <w:r>
         <w:rPr>
           <w:rFonts w:ascii="Garamond"/>
-          <w:sz w:val="20"/>
+          <w:sz w:val="28"/>
           <w:u/>
         </w:rPr>
         <w:t xml:space="preserve">Introduction</w:t>
@@ -27,7 +27,7 @@
       <w:r>
         <w:rPr>
           <w:rFonts w:ascii="Garamond"/>
-          <w:sz w:val="20"/>
+          <w:sz w:val="36"/>
           <w:b/>
         </w:rPr>
         <w:t xml:space="preserve">toxic</w:t>
@@ -57,7 +57,7 @@
       <w:r>
         <w:rPr>
           <w:rFonts w:ascii="Garamond"/>
-          <w:sz w:val="20"/>
+          <w:sz w:val="48"/>
           <w:i/>
         </w:rPr>
         <w:t xml:space="preserve">quick</w:t>

</xml_diff>

<commit_message>
Got basic lists working
</commit_message>
<xml_diff>
--- a/XSDR.Examples/Examples/example1.docx
+++ b/XSDR.Examples/Examples/example1.docx
@@ -96,6 +96,55 @@
     </w:p>
     <w:p>
       <w:pPr>
+        <w:numPr>
+          <w:ilvl w:val="0"/>
+          <w:numId w:val="1"/>
+        </w:numPr>
+      </w:pPr>
+      <w:r>
+        <w:rPr>
+          <w:rFonts w:ascii="Times New Roman"/>
+          <w:sz w:val="20"/>
+        </w:rPr>
+        <w:t xml:space="preserve">This is the first list item.</w:t>
+      </w:r>
+    </w:p>
+    <w:p>
+      <w:pPr>
+        <w:numPr>
+          <w:ilvl w:val="0"/>
+          <w:numId w:val="1"/>
+        </w:numPr>
+      </w:pPr>
+      <w:r>
+        <w:rPr>
+          <w:rFonts w:ascii="Times New Roman"/>
+          <w:sz w:val="20"/>
+        </w:rPr>
+        <w:t xml:space="preserve">This is the second list item.</w:t>
+      </w:r>
+    </w:p>
+    <w:p>
+      <w:r>
+        <w:br w:type="page"/>
+      </w:r>
+    </w:p>
+    <w:p>
+      <w:pPr>
+        <w:ind w:hanging="0"/>
+        <w:jc w:val="both"/>
+      </w:pPr>
+      <w:r>
+        <w:rPr>
+          <w:rFonts w:ascii="Times New Roman"/>
+          <w:sz w:val="20"/>
+          <w:i/>
+        </w:rPr>
+        <w:t xml:space="preserve">This heading should have inline styling. It should be in italic.</w:t>
+      </w:r>
+    </w:p>
+    <w:p>
+      <w:pPr>
         <w:ind w:hanging="-400"/>
         <w:jc w:val="both"/>
       </w:pPr>
@@ -118,4 +167,18 @@
 </file>
 
 <file path=word/header1.xml>
+</file>
+
+<file path=word/numbering.xml><?xml version="1.0" encoding="utf-8"?>
+<w:numbering xmlns:w="http://schemas.openxmlformats.org/wordprocessingml/2006/main">
+  <w:abstractNum w:abstractNumId="1">
+    <w:lvl w:ilvl="0">
+      <w:numFmt w:val="bullet"/>
+      <w:lvlText w:val="-"/>
+    </w:lvl>
+  </w:abstractNum>
+  <w:num w:numId="1">
+    <w:abstractNumId w:val="1"/>
+  </w:num>
+</w:numbering>
 </file>
</xml_diff>

<commit_message>
Implemented WordExportContext to make writing Word files simpler
</commit_message>
<xml_diff>
--- a/XSDR.Examples/Examples/example1.docx
+++ b/XSDR.Examples/Examples/example1.docx
@@ -36,6 +36,7 @@
         <w:rPr>
           <w:rFonts w:ascii="Times New Roman"/>
           <w:sz w:val="20"/>
+          <w:b/>
         </w:rPr>
         <w:t xml:space="preserve">toxic</w:t>
       </w:r>
@@ -50,6 +51,7 @@
         <w:rPr>
           <w:rFonts w:ascii="Times New Roman"/>
           <w:sz w:val="20"/>
+          <w:i/>
         </w:rPr>
         <w:t xml:space="preserve">Evil Queen</w:t>
       </w:r>
@@ -64,6 +66,7 @@
         <w:rPr>
           <w:rFonts w:ascii="Times New Roman"/>
           <w:sz w:val="20"/>
+          <w:strike/>
         </w:rPr>
         <w:t xml:space="preserve">The quick brown fox jumps over the lazy dog.</w:t>
       </w:r>
@@ -92,36 +95,6 @@
           <w:sz w:val="20"/>
         </w:rPr>
         <w:t xml:space="preserve">I thought not. It's not a story the Jedi would teach you.</w:t>
-      </w:r>
-    </w:p>
-    <w:p>
-      <w:pPr>
-        <w:numPr>
-          <w:ilvl w:val="0"/>
-          <w:numId w:val="1"/>
-        </w:numPr>
-      </w:pPr>
-      <w:r>
-        <w:rPr>
-          <w:rFonts w:ascii="Times New Roman"/>
-          <w:sz w:val="20"/>
-        </w:rPr>
-        <w:t xml:space="preserve">This is the first list item.</w:t>
-      </w:r>
-    </w:p>
-    <w:p>
-      <w:pPr>
-        <w:numPr>
-          <w:ilvl w:val="0"/>
-          <w:numId w:val="1"/>
-        </w:numPr>
-      </w:pPr>
-      <w:r>
-        <w:rPr>
-          <w:rFonts w:ascii="Times New Roman"/>
-          <w:sz w:val="20"/>
-        </w:rPr>
-        <w:t xml:space="preserve">This is the second list item.</w:t>
       </w:r>
     </w:p>
     <w:p>
@@ -167,18 +140,4 @@
 </file>
 
 <file path=word/header1.xml>
-</file>
-
-<file path=word/numbering.xml><?xml version="1.0" encoding="utf-8"?>
-<w:numbering xmlns:w="http://schemas.openxmlformats.org/wordprocessingml/2006/main">
-  <w:abstractNum w:abstractNumId="1">
-    <w:lvl w:ilvl="0">
-      <w:numFmt w:val="bullet"/>
-      <w:lvlText w:val="-"/>
-    </w:lvl>
-  </w:abstractNum>
-  <w:num w:numId="1">
-    <w:abstractNumId w:val="1"/>
-  </w:num>
-</w:numbering>
 </file>
</xml_diff>

<commit_message>
Added margins and page sizes
</commit_message>
<xml_diff>
--- a/XSDR.Examples/Examples/example1.docx
+++ b/XSDR.Examples/Examples/example1.docx
@@ -3,8 +3,8 @@
 <w:document xmlns:w="http://schemas.openxmlformats.org/wordprocessingml/2006/main">
   <w:body>
     <w:sectPr>
-      <w:pgSz w:w="7285" w:h="11248"/>
-      <w:pgMar w:top="1134" w:right="1134" w:bottom="1134" w:left="1134"/>
+      <w:pgSz w:w="1134" w:h="1134"/>
+      <w:pgMar w:top="0" w:right="0" w:bottom="0" w:left="0"/>
     </w:sectPr>
     <w:p>
       <w:pPr>

</xml_diff>